<commit_message>
revision practica 1 y 2,comienzo practica 8
</commit_message>
<xml_diff>
--- a/Practicas/practica 1/Practica1.docx
+++ b/Practicas/practica 1/Practica1.docx
@@ -5,34 +5,36 @@
     <w:p>
       <w:pPr>
         <w:pStyle w:val="Default"/>
-        <w:rPr>
-          <w:sz w:val="23"/>
-          <w:szCs w:val="23"/>
-        </w:rPr>
-      </w:pPr>
-      <w:r>
+        <w:jc w:val="center"/>
+        <w:rPr>
+          <w:b/>
+          <w:sz w:val="23"/>
+          <w:szCs w:val="23"/>
+        </w:rPr>
+      </w:pPr>
+      <w:r>
+        <w:rPr>
+          <w:b/>
+          <w:sz w:val="23"/>
+          <w:szCs w:val="23"/>
+        </w:rPr>
+        <w:t xml:space="preserve">Seminario de Lenguajes (.NET) </w:t>
+      </w:r>
+      <w:r>
+        <w:rPr>
+          <w:b/>
+          <w:sz w:val="23"/>
+          <w:szCs w:val="23"/>
+        </w:rPr>
         <w:t xml:space="preserve"> </w:t>
       </w:r>
       <w:r>
         <w:rPr>
-          <w:sz w:val="23"/>
-          <w:szCs w:val="23"/>
-        </w:rPr>
-        <w:t xml:space="preserve">Seminario de Lenguajes (.NET) </w:t>
-      </w:r>
-      <w:r>
-        <w:rPr>
-          <w:sz w:val="23"/>
-          <w:szCs w:val="23"/>
-        </w:rPr>
-        <w:t xml:space="preserve"> </w:t>
-      </w:r>
-      <w:r>
-        <w:rPr>
-          <w:sz w:val="23"/>
-          <w:szCs w:val="23"/>
-        </w:rPr>
-        <w:t xml:space="preserve">Práctica 1 </w:t>
+          <w:b/>
+          <w:sz w:val="23"/>
+          <w:szCs w:val="23"/>
+        </w:rPr>
+        <w:t>Práctica 1</w:t>
       </w:r>
     </w:p>
     <w:p>
@@ -173,17 +175,6 @@
     <w:p>
       <w:pPr>
         <w:pStyle w:val="Default"/>
-        <w:ind w:left="720"/>
-        <w:rPr>
-          <w:sz w:val="23"/>
-          <w:szCs w:val="23"/>
-        </w:rPr>
-      </w:pPr>
-    </w:p>
-    <w:p>
-      <w:pPr>
-        <w:pStyle w:val="Default"/>
-        <w:ind w:left="720"/>
         <w:rPr>
           <w:sz w:val="23"/>
           <w:szCs w:val="23"/>
@@ -253,6 +244,114 @@
     <w:p>
       <w:pPr>
         <w:pStyle w:val="Default"/>
+        <w:ind w:left="426"/>
+        <w:rPr>
+          <w:rFonts w:ascii="Courier New" w:hAnsi="Courier New" w:cs="Courier New"/>
+          <w:color w:val="0070C0"/>
+          <w:sz w:val="22"/>
+          <w:szCs w:val="22"/>
+        </w:rPr>
+      </w:pPr>
+      <w:r>
+        <w:rPr>
+          <w:rFonts w:ascii="Courier New" w:hAnsi="Courier New" w:cs="Courier New"/>
+          <w:color w:val="0070C0"/>
+          <w:sz w:val="22"/>
+          <w:szCs w:val="22"/>
+        </w:rPr>
+        <w:t>-E</w:t>
+      </w:r>
+      <w:r>
+        <w:rPr>
+          <w:rFonts w:ascii="Courier New" w:hAnsi="Courier New" w:cs="Courier New"/>
+          <w:color w:val="0070C0"/>
+          <w:sz w:val="22"/>
+          <w:szCs w:val="22"/>
+        </w:rPr>
+        <w:t>l \n es como el enter,</w:t>
+      </w:r>
+      <w:r>
+        <w:rPr>
+          <w:rFonts w:ascii="Courier New" w:hAnsi="Courier New" w:cs="Courier New"/>
+          <w:color w:val="0070C0"/>
+          <w:sz w:val="22"/>
+          <w:szCs w:val="22"/>
+        </w:rPr>
+        <w:t xml:space="preserve"> </w:t>
+      </w:r>
+      <w:r>
+        <w:rPr>
+          <w:rFonts w:ascii="Courier New" w:hAnsi="Courier New" w:cs="Courier New"/>
+          <w:color w:val="0070C0"/>
+          <w:sz w:val="22"/>
+          <w:szCs w:val="22"/>
+        </w:rPr>
+        <w:t>lo que se escriba a continuación se escribe en la línea de abajo</w:t>
+      </w:r>
+    </w:p>
+    <w:p>
+      <w:pPr>
+        <w:pStyle w:val="Default"/>
+        <w:ind w:firstLine="426"/>
+        <w:rPr>
+          <w:rFonts w:ascii="Courier New" w:hAnsi="Courier New" w:cs="Courier New"/>
+          <w:color w:val="0070C0"/>
+          <w:sz w:val="22"/>
+          <w:szCs w:val="22"/>
+        </w:rPr>
+      </w:pPr>
+      <w:r>
+        <w:rPr>
+          <w:rFonts w:ascii="Courier New" w:hAnsi="Courier New" w:cs="Courier New"/>
+          <w:color w:val="0070C0"/>
+          <w:sz w:val="22"/>
+          <w:szCs w:val="22"/>
+        </w:rPr>
+        <w:t>-E</w:t>
+      </w:r>
+      <w:r>
+        <w:rPr>
+          <w:rFonts w:ascii="Courier New" w:hAnsi="Courier New" w:cs="Courier New"/>
+          <w:color w:val="0070C0"/>
+          <w:sz w:val="22"/>
+          <w:szCs w:val="22"/>
+        </w:rPr>
+        <w:t>l \t es como usar un tab</w:t>
+      </w:r>
+    </w:p>
+    <w:p>
+      <w:pPr>
+        <w:pStyle w:val="Default"/>
+        <w:ind w:firstLine="426"/>
+        <w:rPr>
+          <w:rFonts w:ascii="Courier New" w:hAnsi="Courier New" w:cs="Courier New"/>
+          <w:color w:val="0070C0"/>
+          <w:sz w:val="22"/>
+          <w:szCs w:val="22"/>
+        </w:rPr>
+      </w:pPr>
+      <w:r>
+        <w:rPr>
+          <w:rFonts w:ascii="Courier New" w:hAnsi="Courier New" w:cs="Courier New"/>
+          <w:color w:val="0070C0"/>
+          <w:sz w:val="22"/>
+          <w:szCs w:val="22"/>
+        </w:rPr>
+        <w:t>-E</w:t>
+      </w:r>
+      <w:r>
+        <w:rPr>
+          <w:rFonts w:ascii="Courier New" w:hAnsi="Courier New" w:cs="Courier New"/>
+          <w:color w:val="0070C0"/>
+          <w:sz w:val="22"/>
+          <w:szCs w:val="22"/>
+        </w:rPr>
+        <w:t>l \" sirve para imprimir una comilla</w:t>
+      </w:r>
+    </w:p>
+    <w:p>
+      <w:pPr>
+        <w:pStyle w:val="Default"/>
         <w:ind w:left="720"/>
         <w:rPr>
           <w:sz w:val="23"/>
@@ -356,7 +455,7 @@
         <w:pStyle w:val="Default"/>
         <w:rPr>
           <w:rFonts w:ascii="Courier New" w:hAnsi="Courier New" w:cs="Courier New"/>
-          <w:color w:val="548DD4" w:themeColor="text2" w:themeTint="99"/>
+          <w:color w:val="0070C0"/>
           <w:sz w:val="22"/>
           <w:szCs w:val="22"/>
         </w:rPr>
@@ -380,7 +479,7 @@
       <w:r>
         <w:rPr>
           <w:rFonts w:ascii="Courier New" w:hAnsi="Courier New" w:cs="Courier New"/>
-          <w:color w:val="548DD4" w:themeColor="text2" w:themeTint="99"/>
+          <w:color w:val="0070C0"/>
           <w:sz w:val="22"/>
           <w:szCs w:val="22"/>
         </w:rPr>
@@ -479,37 +578,19 @@
         <w:ind w:left="708" w:firstLine="708"/>
         <w:rPr>
           <w:rFonts w:ascii="Courier New" w:hAnsi="Courier New" w:cs="Courier New"/>
-          <w:color w:val="548DD4" w:themeColor="text2" w:themeTint="99"/>
-          <w:sz w:val="22"/>
-          <w:szCs w:val="22"/>
-        </w:rPr>
-      </w:pPr>
-      <w:r>
-        <w:rPr>
-          <w:rFonts w:ascii="Courier New" w:hAnsi="Courier New" w:cs="Courier New"/>
-          <w:color w:val="548DD4" w:themeColor="text2" w:themeTint="99"/>
-          <w:sz w:val="22"/>
-          <w:szCs w:val="22"/>
-        </w:rPr>
-        <w:t xml:space="preserve">Se reproducen tantos sonidos como </w:t>
-      </w:r>
-      <w:r>
-        <w:rPr>
-          <w:rFonts w:ascii="Courier New" w:hAnsi="Courier New" w:cs="Courier New"/>
-          <w:color w:val="548DD4" w:themeColor="text2" w:themeTint="99"/>
-          <w:sz w:val="22"/>
-          <w:szCs w:val="22"/>
-        </w:rPr>
-        <w:t>\a</w:t>
-      </w:r>
-      <w:r>
-        <w:rPr>
-          <w:rFonts w:ascii="Courier New" w:hAnsi="Courier New" w:cs="Courier New"/>
-          <w:color w:val="548DD4" w:themeColor="text2" w:themeTint="99"/>
-          <w:sz w:val="22"/>
-          <w:szCs w:val="22"/>
-        </w:rPr>
-        <w:t xml:space="preserve"> </w:t>
+          <w:color w:val="0070C0"/>
+          <w:sz w:val="22"/>
+          <w:szCs w:val="22"/>
+        </w:rPr>
+      </w:pPr>
+      <w:r>
+        <w:rPr>
+          <w:rFonts w:ascii="Courier New" w:hAnsi="Courier New" w:cs="Courier New"/>
+          <w:color w:val="0070C0"/>
+          <w:sz w:val="22"/>
+          <w:szCs w:val="22"/>
+        </w:rPr>
+        <w:t xml:space="preserve">Se reproducen tantos sonidos como \a </w:t>
       </w:r>
     </w:p>
     <w:p>
@@ -1024,6 +1105,7 @@
           <w:rFonts w:ascii="Courier New" w:hAnsi="Courier New" w:cs="Courier New"/>
           <w:sz w:val="22"/>
           <w:szCs w:val="22"/>
+          <w:lang w:val="en-US"/>
         </w:rPr>
       </w:pPr>
       <w:proofErr w:type="spellStart"/>
@@ -1033,6 +1115,7 @@
           <w:rFonts w:ascii="Courier New" w:hAnsi="Courier New" w:cs="Courier New"/>
           <w:sz w:val="22"/>
           <w:szCs w:val="22"/>
+          <w:lang w:val="en-US"/>
         </w:rPr>
         <w:t>System.Console.</w:t>
       </w:r>
@@ -1043,6 +1126,7 @@
           <w:bCs/>
           <w:sz w:val="22"/>
           <w:szCs w:val="22"/>
+          <w:lang w:val="en-US"/>
         </w:rPr>
         <w:t>WriteLine</w:t>
       </w:r>
@@ -1052,6 +1136,7 @@
           <w:rFonts w:ascii="Courier New" w:hAnsi="Courier New" w:cs="Courier New"/>
           <w:sz w:val="22"/>
           <w:szCs w:val="22"/>
+          <w:lang w:val="en-US"/>
         </w:rPr>
         <w:t>(</w:t>
       </w:r>
@@ -1061,8 +1146,109 @@
           <w:rFonts w:ascii="Courier New" w:hAnsi="Courier New" w:cs="Courier New"/>
           <w:sz w:val="22"/>
           <w:szCs w:val="22"/>
-        </w:rPr>
-        <w:t xml:space="preserve">"Presione una tecla para continuar"); </w:t>
+          <w:lang w:val="en-US"/>
+        </w:rPr>
+        <w:t>"</w:t>
+      </w:r>
+      <w:proofErr w:type="spellStart"/>
+      <w:r>
+        <w:rPr>
+          <w:rFonts w:ascii="Courier New" w:hAnsi="Courier New" w:cs="Courier New"/>
+          <w:sz w:val="22"/>
+          <w:szCs w:val="22"/>
+          <w:lang w:val="en-US"/>
+        </w:rPr>
+        <w:t>Presione</w:t>
+      </w:r>
+      <w:proofErr w:type="spellEnd"/>
+      <w:r>
+        <w:rPr>
+          <w:rFonts w:ascii="Courier New" w:hAnsi="Courier New" w:cs="Courier New"/>
+          <w:sz w:val="22"/>
+          <w:szCs w:val="22"/>
+          <w:lang w:val="en-US"/>
+        </w:rPr>
+        <w:t xml:space="preserve"> </w:t>
+      </w:r>
+      <w:proofErr w:type="spellStart"/>
+      <w:r>
+        <w:rPr>
+          <w:rFonts w:ascii="Courier New" w:hAnsi="Courier New" w:cs="Courier New"/>
+          <w:sz w:val="22"/>
+          <w:szCs w:val="22"/>
+          <w:lang w:val="en-US"/>
+        </w:rPr>
+        <w:t>una</w:t>
+      </w:r>
+      <w:proofErr w:type="spellEnd"/>
+      <w:r>
+        <w:rPr>
+          <w:rFonts w:ascii="Courier New" w:hAnsi="Courier New" w:cs="Courier New"/>
+          <w:sz w:val="22"/>
+          <w:szCs w:val="22"/>
+          <w:lang w:val="en-US"/>
+        </w:rPr>
+        <w:t xml:space="preserve"> </w:t>
+      </w:r>
+      <w:proofErr w:type="spellStart"/>
+      <w:r>
+        <w:rPr>
+          <w:rFonts w:ascii="Courier New" w:hAnsi="Courier New" w:cs="Courier New"/>
+          <w:sz w:val="22"/>
+          <w:szCs w:val="22"/>
+          <w:lang w:val="en-US"/>
+        </w:rPr>
+        <w:t>tecla</w:t>
+      </w:r>
+      <w:proofErr w:type="spellEnd"/>
+      <w:r>
+        <w:rPr>
+          <w:rFonts w:ascii="Courier New" w:hAnsi="Courier New" w:cs="Courier New"/>
+          <w:sz w:val="22"/>
+          <w:szCs w:val="22"/>
+          <w:lang w:val="en-US"/>
+        </w:rPr>
+        <w:t xml:space="preserve"> </w:t>
+      </w:r>
+      <w:proofErr w:type="spellStart"/>
+      <w:r>
+        <w:rPr>
+          <w:rFonts w:ascii="Courier New" w:hAnsi="Courier New" w:cs="Courier New"/>
+          <w:sz w:val="22"/>
+          <w:szCs w:val="22"/>
+          <w:lang w:val="en-US"/>
+        </w:rPr>
+        <w:t>para</w:t>
+      </w:r>
+      <w:proofErr w:type="spellEnd"/>
+      <w:r>
+        <w:rPr>
+          <w:rFonts w:ascii="Courier New" w:hAnsi="Courier New" w:cs="Courier New"/>
+          <w:sz w:val="22"/>
+          <w:szCs w:val="22"/>
+          <w:lang w:val="en-US"/>
+        </w:rPr>
+        <w:t xml:space="preserve"> </w:t>
+      </w:r>
+      <w:proofErr w:type="spellStart"/>
+      <w:r>
+        <w:rPr>
+          <w:rFonts w:ascii="Courier New" w:hAnsi="Courier New" w:cs="Courier New"/>
+          <w:sz w:val="22"/>
+          <w:szCs w:val="22"/>
+          <w:lang w:val="en-US"/>
+        </w:rPr>
+        <w:t>continuar</w:t>
+      </w:r>
+      <w:proofErr w:type="spellEnd"/>
+      <w:r>
+        <w:rPr>
+          <w:rFonts w:ascii="Courier New" w:hAnsi="Courier New" w:cs="Courier New"/>
+          <w:sz w:val="22"/>
+          <w:szCs w:val="22"/>
+          <w:lang w:val="en-US"/>
+        </w:rPr>
+        <w:t xml:space="preserve">"); </w:t>
       </w:r>
     </w:p>
     <w:p>
@@ -1138,15 +1324,13 @@
           <w:rFonts w:ascii="Courier New" w:hAnsi="Courier New" w:cs="Courier New"/>
           <w:sz w:val="22"/>
           <w:szCs w:val="22"/>
-          <w:lang w:val="en-US"/>
-        </w:rPr>
-      </w:pPr>
-      <w:r>
-        <w:rPr>
-          <w:rFonts w:ascii="Courier New" w:hAnsi="Courier New" w:cs="Courier New"/>
-          <w:sz w:val="22"/>
-          <w:szCs w:val="22"/>
-          <w:lang w:val="en-US"/>
+        </w:rPr>
+      </w:pPr>
+      <w:r>
+        <w:rPr>
+          <w:rFonts w:ascii="Courier New" w:hAnsi="Courier New" w:cs="Courier New"/>
+          <w:sz w:val="22"/>
+          <w:szCs w:val="22"/>
         </w:rPr>
         <w:t xml:space="preserve">} </w:t>
       </w:r>
@@ -1158,26 +1342,15 @@
           <w:rFonts w:ascii="Courier New" w:hAnsi="Courier New" w:cs="Courier New"/>
           <w:sz w:val="22"/>
           <w:szCs w:val="22"/>
-          <w:lang w:val="en-US"/>
-        </w:rPr>
-      </w:pPr>
-      <w:r>
-        <w:rPr>
-          <w:rFonts w:ascii="Courier New" w:hAnsi="Courier New" w:cs="Courier New"/>
-          <w:sz w:val="22"/>
-          <w:szCs w:val="22"/>
-          <w:lang w:val="en-US"/>
-        </w:rPr>
-        <w:t xml:space="preserve">   </w:t>
-      </w:r>
-      <w:r>
-        <w:rPr>
-          <w:rFonts w:ascii="Courier New" w:hAnsi="Courier New" w:cs="Courier New"/>
-          <w:sz w:val="22"/>
-          <w:szCs w:val="22"/>
-          <w:lang w:val="en-US"/>
-        </w:rPr>
-        <w:t xml:space="preserve">} </w:t>
+        </w:rPr>
+      </w:pPr>
+      <w:r>
+        <w:rPr>
+          <w:rFonts w:ascii="Courier New" w:hAnsi="Courier New" w:cs="Courier New"/>
+          <w:sz w:val="22"/>
+          <w:szCs w:val="22"/>
+        </w:rPr>
+        <w:t xml:space="preserve">   } </w:t>
       </w:r>
     </w:p>
     <w:p>
@@ -1275,15 +1448,15 @@
         <w:ind w:left="708"/>
         <w:rPr>
           <w:rFonts w:ascii="Courier New" w:hAnsi="Courier New" w:cs="Courier New"/>
-          <w:color w:val="548DD4" w:themeColor="text2" w:themeTint="99"/>
-          <w:sz w:val="22"/>
-          <w:szCs w:val="22"/>
-        </w:rPr>
-      </w:pPr>
-      <w:r>
-        <w:rPr>
-          <w:rFonts w:ascii="Courier New" w:hAnsi="Courier New" w:cs="Courier New"/>
-          <w:color w:val="548DD4" w:themeColor="text2" w:themeTint="99"/>
+          <w:color w:val="0070C0"/>
+          <w:sz w:val="22"/>
+          <w:szCs w:val="22"/>
+        </w:rPr>
+      </w:pPr>
+      <w:r>
+        <w:rPr>
+          <w:rFonts w:ascii="Courier New" w:hAnsi="Courier New" w:cs="Courier New"/>
+          <w:color w:val="0070C0"/>
           <w:sz w:val="22"/>
           <w:szCs w:val="22"/>
         </w:rPr>
@@ -1392,6 +1565,114 @@
         <w:autoSpaceDN w:val="0"/>
         <w:adjustRightInd w:val="0"/>
         <w:spacing w:line="240" w:lineRule="auto"/>
+        <w:ind w:left="708" w:firstLine="708"/>
+        <w:jc w:val="left"/>
+        <w:rPr>
+          <w:rFonts w:ascii="Times New Roman" w:hAnsi="Times New Roman" w:cs="Times New Roman"/>
+          <w:color w:val="000000"/>
+          <w:sz w:val="23"/>
+          <w:szCs w:val="23"/>
+        </w:rPr>
+      </w:pPr>
+    </w:p>
+    <w:p>
+      <w:pPr>
+        <w:autoSpaceDE w:val="0"/>
+        <w:autoSpaceDN w:val="0"/>
+        <w:adjustRightInd w:val="0"/>
+        <w:spacing w:line="240" w:lineRule="auto"/>
+        <w:ind w:firstLine="708"/>
+        <w:jc w:val="left"/>
+        <w:rPr>
+          <w:rFonts w:ascii="Courier New" w:hAnsi="Courier New" w:cs="Courier New"/>
+          <w:color w:val="0070C0"/>
+        </w:rPr>
+      </w:pPr>
+      <w:r>
+        <w:rPr>
+          <w:rFonts w:ascii="Courier New" w:hAnsi="Courier New" w:cs="Courier New"/>
+          <w:color w:val="0070C0"/>
+        </w:rPr>
+        <w:t xml:space="preserve">Lo que ocurre es que el programa no compila debido a una secuencia de </w:t>
+      </w:r>
+      <w:r>
+        <w:rPr>
+          <w:rFonts w:ascii="Courier New" w:hAnsi="Courier New" w:cs="Courier New"/>
+          <w:color w:val="0070C0"/>
+        </w:rPr>
+        <w:tab/>
+      </w:r>
+      <w:r>
+        <w:rPr>
+          <w:rFonts w:ascii="Courier New" w:hAnsi="Courier New" w:cs="Courier New"/>
+          <w:color w:val="0070C0"/>
+        </w:rPr>
+        <w:t>escape no reconocida. Para solucionarlo se reemplaza la línea por:</w:t>
+      </w:r>
+    </w:p>
+    <w:p>
+      <w:pPr>
+        <w:autoSpaceDE w:val="0"/>
+        <w:autoSpaceDN w:val="0"/>
+        <w:adjustRightInd w:val="0"/>
+        <w:spacing w:line="240" w:lineRule="auto"/>
+        <w:ind w:left="708" w:firstLine="708"/>
+        <w:jc w:val="left"/>
+        <w:rPr>
+          <w:rFonts w:ascii="Times New Roman" w:hAnsi="Times New Roman" w:cs="Times New Roman"/>
+          <w:color w:val="000000"/>
+          <w:sz w:val="23"/>
+          <w:szCs w:val="23"/>
+        </w:rPr>
+      </w:pPr>
+    </w:p>
+    <w:p>
+      <w:pPr>
+        <w:autoSpaceDE w:val="0"/>
+        <w:autoSpaceDN w:val="0"/>
+        <w:adjustRightInd w:val="0"/>
+        <w:spacing w:line="240" w:lineRule="auto"/>
+        <w:ind w:left="786"/>
+        <w:jc w:val="left"/>
+        <w:rPr>
+          <w:rFonts w:ascii="Times New Roman" w:hAnsi="Times New Roman" w:cs="Times New Roman"/>
+          <w:color w:val="000000"/>
+          <w:sz w:val="23"/>
+          <w:szCs w:val="23"/>
+        </w:rPr>
+      </w:pPr>
+      <w:proofErr w:type="spellStart"/>
+      <w:r>
+        <w:rPr>
+          <w:rFonts w:ascii="Courier New" w:hAnsi="Courier New" w:cs="Courier New"/>
+          <w:color w:val="000000"/>
+        </w:rPr>
+        <w:t>Console.WriteLine</w:t>
+      </w:r>
+      <w:proofErr w:type="spellEnd"/>
+      <w:r>
+        <w:rPr>
+          <w:rFonts w:ascii="Courier New" w:hAnsi="Courier New" w:cs="Courier New"/>
+          <w:color w:val="000000"/>
+        </w:rPr>
+        <w:t>(@"c:\documento.txt");//</w:t>
+      </w:r>
+      <w:r>
+        <w:rPr>
+          <w:rFonts w:ascii="Times New Roman" w:hAnsi="Times New Roman" w:cs="Times New Roman"/>
+          <w:color w:val="000000"/>
+          <w:sz w:val="23"/>
+          <w:szCs w:val="23"/>
+        </w:rPr>
+        <w:t xml:space="preserve"> usando el @ las sentencias de escape no tienen efecto</w:t>
+      </w:r>
+    </w:p>
+    <w:p>
+      <w:pPr>
+        <w:autoSpaceDE w:val="0"/>
+        <w:autoSpaceDN w:val="0"/>
+        <w:adjustRightInd w:val="0"/>
+        <w:spacing w:line="240" w:lineRule="auto"/>
         <w:jc w:val="left"/>
         <w:rPr>
           <w:rFonts w:ascii="Times New Roman" w:hAnsi="Times New Roman" w:cs="Times New Roman"/>
@@ -1427,6 +1708,7 @@
           <w:sz w:val="23"/>
           <w:szCs w:val="23"/>
         </w:rPr>
+        <w:lastRenderedPageBreak/>
         <w:t xml:space="preserve">Escriba un programa que solicite al usuario ingresar su nombre e imprima en la consola un saludo personalizado utilizando ese nombre o la frase “Hola mundo” si el usuario ingresó una línea en blanco. Para ingresar un </w:t>
       </w:r>
       <w:proofErr w:type="spellStart"/>
@@ -1536,17 +1818,7 @@
           <w:sz w:val="23"/>
           <w:szCs w:val="23"/>
         </w:rPr>
-        <w:t xml:space="preserve">. al ejercicio anterior salvo que se imprimirá un mensaje de saludo diferente según sea el nombre ingresado por el usuario. Así para “Juan” debe imprimir “¡Hola amigo! Me alegro de verte”, para “María” debe imprimir “Buen día señora”, para “Alberto” debe imprimir “Hola Alberto, que tenga usted un buen </w:t>
-      </w:r>
-      <w:r>
-        <w:rPr>
-          <w:rFonts w:ascii="Times New Roman" w:hAnsi="Times New Roman" w:cs="Times New Roman"/>
-          <w:color w:val="000000"/>
-          <w:sz w:val="23"/>
-          <w:szCs w:val="23"/>
-        </w:rPr>
-        <w:lastRenderedPageBreak/>
-        <w:t xml:space="preserve">día”. En otro caso, debe imprimir “Buen </w:t>
+        <w:t xml:space="preserve">. al ejercicio anterior salvo que se imprimirá un mensaje de saludo diferente según sea el nombre ingresado por el usuario. Así para “Juan” debe imprimir “¡Hola amigo! Me alegro de verte”, para “María” debe imprimir “Buen día señora”, para “Alberto” debe imprimir “Hola Alberto, que tenga usted un buen día”. En otro caso, debe imprimir “Buen </w:t>
       </w:r>
       <w:proofErr w:type="gramStart"/>
       <w:r>
@@ -1665,19 +1937,6 @@
         </w:rPr>
         <w:t xml:space="preserve"> </w:t>
       </w:r>
-    </w:p>
-    <w:p>
-      <w:pPr>
-        <w:autoSpaceDE w:val="0"/>
-        <w:autoSpaceDN w:val="0"/>
-        <w:adjustRightInd w:val="0"/>
-        <w:spacing w:after="150" w:line="240" w:lineRule="auto"/>
-        <w:jc w:val="left"/>
-        <w:rPr>
-          <w:rFonts w:ascii="Courier New" w:hAnsi="Courier New" w:cs="Courier New"/>
-          <w:color w:val="000000"/>
-        </w:rPr>
-      </w:pPr>
     </w:p>
     <w:p>
       <w:pPr>
@@ -1971,28 +2230,21 @@
         <w:pStyle w:val="Prrafodelista"/>
         <w:rPr>
           <w:rFonts w:ascii="Courier New" w:hAnsi="Courier New" w:cs="Courier New"/>
-          <w:color w:val="548DD4" w:themeColor="text2" w:themeTint="99"/>
-        </w:rPr>
-      </w:pPr>
-      <w:r>
-        <w:rPr>
-          <w:rFonts w:ascii="Courier New" w:hAnsi="Courier New" w:cs="Courier New"/>
-          <w:color w:val="548DD4" w:themeColor="text2" w:themeTint="99"/>
-        </w:rPr>
-        <w:t>Imprime</w:t>
-      </w:r>
-      <w:r>
-        <w:rPr>
-          <w:rFonts w:ascii="Courier New" w:hAnsi="Courier New" w:cs="Courier New"/>
-          <w:color w:val="548DD4" w:themeColor="text2" w:themeTint="99"/>
-        </w:rPr>
-        <w:t xml:space="preserve"> 3, es decir la cantidad de caracteres que tiene el </w:t>
-      </w:r>
-      <w:proofErr w:type="spellStart"/>
-      <w:r>
-        <w:rPr>
-          <w:rFonts w:ascii="Courier New" w:hAnsi="Courier New" w:cs="Courier New"/>
-          <w:color w:val="548DD4" w:themeColor="text2" w:themeTint="99"/>
+          <w:color w:val="0070C0"/>
+        </w:rPr>
+      </w:pPr>
+      <w:r>
+        <w:rPr>
+          <w:rFonts w:ascii="Courier New" w:hAnsi="Courier New" w:cs="Courier New"/>
+          <w:color w:val="0070C0"/>
+        </w:rPr>
+        <w:t xml:space="preserve">Imprime 3, es decir la cantidad de caracteres que tiene el </w:t>
+      </w:r>
+      <w:proofErr w:type="spellStart"/>
+      <w:r>
+        <w:rPr>
+          <w:rFonts w:ascii="Courier New" w:hAnsi="Courier New" w:cs="Courier New"/>
+          <w:color w:val="0070C0"/>
         </w:rPr>
         <w:t>string</w:t>
       </w:r>
@@ -2000,7 +2252,7 @@
       <w:r>
         <w:rPr>
           <w:rFonts w:ascii="Courier New" w:hAnsi="Courier New" w:cs="Courier New"/>
-          <w:color w:val="548DD4" w:themeColor="text2" w:themeTint="99"/>
+          <w:color w:val="0070C0"/>
         </w:rPr>
         <w:t xml:space="preserve"> que se imprime por pantalla. Similar al ejercicio anterior que el </w:t>
       </w:r>
@@ -2008,7 +2260,7 @@
       <w:r>
         <w:rPr>
           <w:rFonts w:ascii="Courier New" w:hAnsi="Courier New" w:cs="Courier New"/>
-          <w:color w:val="548DD4" w:themeColor="text2" w:themeTint="99"/>
+          <w:color w:val="0070C0"/>
         </w:rPr>
         <w:t>string</w:t>
       </w:r>
@@ -2016,7 +2268,7 @@
       <w:r>
         <w:rPr>
           <w:rFonts w:ascii="Courier New" w:hAnsi="Courier New" w:cs="Courier New"/>
-          <w:color w:val="548DD4" w:themeColor="text2" w:themeTint="99"/>
+          <w:color w:val="0070C0"/>
         </w:rPr>
         <w:t xml:space="preserve"> estaba guardado en una variable</w:t>
       </w:r>
@@ -2215,13 +2467,13 @@
         <w:jc w:val="left"/>
         <w:rPr>
           <w:rFonts w:ascii="Courier New" w:hAnsi="Courier New" w:cs="Courier New"/>
-          <w:color w:val="548DD4" w:themeColor="text2" w:themeTint="99"/>
-        </w:rPr>
-      </w:pPr>
-      <w:r>
-        <w:rPr>
-          <w:rFonts w:ascii="Courier New" w:hAnsi="Courier New" w:cs="Courier New"/>
-          <w:color w:val="548DD4" w:themeColor="text2" w:themeTint="99"/>
+          <w:color w:val="0070C0"/>
+        </w:rPr>
+      </w:pPr>
+      <w:r>
+        <w:rPr>
+          <w:rFonts w:ascii="Courier New" w:hAnsi="Courier New" w:cs="Courier New"/>
+          <w:color w:val="0070C0"/>
         </w:rPr>
         <w:t>Si es válida. Imprime en pantalla exactamente lo ingresado por teclado. Es similar a un “echo”</w:t>
       </w:r>
@@ -2312,7 +2564,6 @@
     </w:p>
     <w:p>
       <w:pPr>
-        <w:pStyle w:val="Prrafodelista"/>
         <w:rPr>
           <w:sz w:val="23"/>
           <w:szCs w:val="23"/>
@@ -2822,6 +3073,7 @@
           <w:sz w:val="22"/>
           <w:szCs w:val="22"/>
         </w:rPr>
+        <w:lastRenderedPageBreak/>
         <w:t>Console.</w:t>
       </w:r>
       <w:r>
@@ -3107,7 +3359,6 @@
           <w:sz w:val="23"/>
           <w:szCs w:val="23"/>
         </w:rPr>
-        <w:lastRenderedPageBreak/>
         <w:t xml:space="preserve">a) ¿Qué puede concluir respecto del operador de división “/”? </w:t>
       </w:r>
     </w:p>
@@ -3141,6 +3392,35 @@
           <w:szCs w:val="23"/>
         </w:rPr>
         <w:t xml:space="preserve"> y un dato numérico? </w:t>
+      </w:r>
+    </w:p>
+    <w:p>
+      <w:pPr>
+        <w:pStyle w:val="Default"/>
+        <w:rPr>
+          <w:sz w:val="23"/>
+          <w:szCs w:val="23"/>
+        </w:rPr>
+      </w:pPr>
+    </w:p>
+    <w:p>
+      <w:pPr>
+        <w:pStyle w:val="Default"/>
+        <w:rPr>
+          <w:rFonts w:ascii="Courier New" w:hAnsi="Courier New" w:cs="Courier New"/>
+          <w:color w:val="0070C0"/>
+          <w:sz w:val="22"/>
+          <w:szCs w:val="22"/>
+        </w:rPr>
+      </w:pPr>
+      <w:r>
+        <w:rPr>
+          <w:rFonts w:ascii="Courier New" w:hAnsi="Courier New" w:cs="Courier New"/>
+          <w:color w:val="0070C0"/>
+          <w:sz w:val="22"/>
+          <w:szCs w:val="22"/>
+        </w:rPr>
+        <w:t>La salida del programa es</w:t>
       </w:r>
     </w:p>
     <w:p>
@@ -3759,6 +4039,76 @@
     <w:p>
       <w:pPr>
         <w:pStyle w:val="Default"/>
+        <w:ind w:left="708"/>
+        <w:rPr>
+          <w:rFonts w:ascii="Courier New" w:hAnsi="Courier New" w:cs="Courier New"/>
+          <w:color w:val="0070C0"/>
+          <w:sz w:val="22"/>
+          <w:szCs w:val="22"/>
+        </w:rPr>
+      </w:pPr>
+      <w:r>
+        <w:rPr>
+          <w:rFonts w:ascii="Courier New" w:hAnsi="Courier New" w:cs="Courier New"/>
+          <w:color w:val="0070C0"/>
+          <w:sz w:val="22"/>
+          <w:szCs w:val="22"/>
+        </w:rPr>
+        <w:t xml:space="preserve">El problema es que si se ingresa b=0, se produce una excepción debido a que se realizan los dos </w:t>
+      </w:r>
+      <w:r>
+        <w:rPr>
+          <w:rFonts w:ascii="Courier New" w:hAnsi="Courier New" w:cs="Courier New"/>
+          <w:color w:val="0070C0"/>
+          <w:sz w:val="22"/>
+          <w:szCs w:val="22"/>
+        </w:rPr>
+        <w:t>término</w:t>
+      </w:r>
+      <w:r>
+        <w:rPr>
+          <w:rFonts w:ascii="Courier New" w:hAnsi="Courier New" w:cs="Courier New"/>
+          <w:color w:val="0070C0"/>
+          <w:sz w:val="22"/>
+          <w:szCs w:val="22"/>
+        </w:rPr>
+        <w:t xml:space="preserve">s del if, y el Segundo es erróneo al dividir por cero. La solución es en lugar de utilizar &amp;, utilizar </w:t>
+      </w:r>
+      <w:r>
+        <w:rPr>
+          <w:rFonts w:ascii="Courier New" w:hAnsi="Courier New" w:cs="Courier New"/>
+          <w:b/>
+          <w:color w:val="0070C0"/>
+          <w:sz w:val="22"/>
+          <w:szCs w:val="22"/>
+          <w:u w:val="single"/>
+        </w:rPr>
+        <w:t>&amp;&amp;</w:t>
+      </w:r>
+      <w:r>
+        <w:rPr>
+          <w:rFonts w:ascii="Courier New" w:hAnsi="Courier New" w:cs="Courier New"/>
+          <w:color w:val="0070C0"/>
+          <w:sz w:val="22"/>
+          <w:szCs w:val="22"/>
+        </w:rPr>
+        <w:t>, de ese modo si el primero termino del if da falso, no se realiza la segunda evaluación, por ende no se produce la excepción.</w:t>
+      </w:r>
+    </w:p>
+    <w:p>
+      <w:pPr>
+        <w:pStyle w:val="Default"/>
+        <w:ind w:firstLine="708"/>
+        <w:rPr>
+          <w:rFonts w:ascii="Courier New" w:hAnsi="Courier New" w:cs="Courier New"/>
+          <w:sz w:val="22"/>
+          <w:szCs w:val="22"/>
+        </w:rPr>
+      </w:pPr>
+    </w:p>
+    <w:p>
+      <w:pPr>
+        <w:pStyle w:val="Default"/>
         <w:numPr>
           <w:ilvl w:val="0"/>
           <w:numId w:val="2"/>
@@ -3861,18 +4211,16 @@
         <w:jc w:val="left"/>
         <w:rPr>
           <w:rFonts w:ascii="Courier New" w:hAnsi="Courier New" w:cs="Courier New"/>
-          <w:color w:val="548DD4" w:themeColor="text2" w:themeTint="99"/>
-        </w:rPr>
-      </w:pPr>
-      <w:proofErr w:type="spellStart"/>
-      <w:r>
-        <w:rPr>
-          <w:rFonts w:ascii="Courier New" w:hAnsi="Courier New" w:cs="Courier New"/>
-          <w:color w:val="548DD4" w:themeColor="text2" w:themeTint="99"/>
+          <w:color w:val="0070C0"/>
+        </w:rPr>
+      </w:pPr>
+      <w:r>
+        <w:rPr>
+          <w:rFonts w:ascii="Courier New" w:hAnsi="Courier New" w:cs="Courier New"/>
+          <w:color w:val="0070C0"/>
         </w:rPr>
         <w:t>Permitido</w:t>
       </w:r>
-      <w:proofErr w:type="spellEnd"/>
     </w:p>
     <w:p>
       <w:pPr>
@@ -4025,25 +4373,23 @@
         <w:jc w:val="left"/>
         <w:rPr>
           <w:rFonts w:ascii="Courier New" w:hAnsi="Courier New" w:cs="Courier New"/>
-          <w:color w:val="000000"/>
-          <w:sz w:val="20"/>
-          <w:szCs w:val="20"/>
-          <w:lang w:val="en-US"/>
-        </w:rPr>
-      </w:pPr>
-      <w:proofErr w:type="spellStart"/>
-      <w:r>
-        <w:rPr>
-          <w:rFonts w:ascii="Courier New" w:hAnsi="Courier New" w:cs="Courier New"/>
-          <w:color w:val="548DD4" w:themeColor="text2" w:themeTint="99"/>
+          <w:color w:val="0070C0"/>
+          <w:sz w:val="20"/>
+          <w:szCs w:val="20"/>
+          <w:lang w:val="en-US"/>
+        </w:rPr>
+      </w:pPr>
+      <w:r>
+        <w:rPr>
+          <w:rFonts w:ascii="Courier New" w:hAnsi="Courier New" w:cs="Courier New"/>
+          <w:color w:val="0070C0"/>
         </w:rPr>
         <w:t>Permitido</w:t>
       </w:r>
-      <w:proofErr w:type="spellEnd"/>
-      <w:r>
-        <w:rPr>
-          <w:rFonts w:ascii="Courier New" w:hAnsi="Courier New" w:cs="Courier New"/>
-          <w:color w:val="548DD4" w:themeColor="text2" w:themeTint="99"/>
+      <w:r>
+        <w:rPr>
+          <w:rFonts w:ascii="Courier New" w:hAnsi="Courier New" w:cs="Courier New"/>
+          <w:color w:val="0070C0"/>
         </w:rPr>
         <w:t xml:space="preserve"> </w:t>
       </w:r>
@@ -4187,20 +4533,20 @@
         <w:jc w:val="left"/>
         <w:rPr>
           <w:rFonts w:ascii="Courier New" w:hAnsi="Courier New" w:cs="Courier New"/>
-          <w:color w:val="548DD4" w:themeColor="text2" w:themeTint="99"/>
-        </w:rPr>
-      </w:pPr>
-      <w:r>
-        <w:rPr>
-          <w:rFonts w:ascii="Courier New" w:hAnsi="Courier New" w:cs="Courier New"/>
-          <w:color w:val="548DD4" w:themeColor="text2" w:themeTint="99"/>
+          <w:color w:val="0070C0"/>
+        </w:rPr>
+      </w:pPr>
+      <w:r>
+        <w:rPr>
+          <w:rFonts w:ascii="Courier New" w:hAnsi="Courier New" w:cs="Courier New"/>
+          <w:color w:val="0070C0"/>
         </w:rPr>
         <w:t>Permitido, en cada variable queda el valor ingresado</w:t>
       </w:r>
       <w:r>
         <w:rPr>
           <w:rFonts w:ascii="Courier New" w:hAnsi="Courier New" w:cs="Courier New"/>
-          <w:color w:val="548DD4" w:themeColor="text2" w:themeTint="99"/>
+          <w:color w:val="0070C0"/>
         </w:rPr>
         <w:t xml:space="preserve"> </w:t>
       </w:r>
@@ -4344,13 +4690,13 @@
         <w:jc w:val="left"/>
         <w:rPr>
           <w:rFonts w:ascii="Courier New" w:hAnsi="Courier New" w:cs="Courier New"/>
-          <w:color w:val="548DD4" w:themeColor="text2" w:themeTint="99"/>
-        </w:rPr>
-      </w:pPr>
-      <w:r>
-        <w:rPr>
-          <w:rFonts w:ascii="Courier New" w:hAnsi="Courier New" w:cs="Courier New"/>
-          <w:color w:val="548DD4" w:themeColor="text2" w:themeTint="99"/>
+          <w:color w:val="0070C0"/>
+        </w:rPr>
+      </w:pPr>
+      <w:r>
+        <w:rPr>
+          <w:rFonts w:ascii="Courier New" w:hAnsi="Courier New" w:cs="Courier New"/>
+          <w:color w:val="0070C0"/>
         </w:rPr>
         <w:t xml:space="preserve">Permitido, </w:t>
       </w:r>
@@ -4358,7 +4704,7 @@
       <w:r>
         <w:rPr>
           <w:rFonts w:ascii="Courier New" w:hAnsi="Courier New" w:cs="Courier New"/>
-          <w:color w:val="548DD4" w:themeColor="text2" w:themeTint="99"/>
+          <w:color w:val="0070C0"/>
         </w:rPr>
         <w:t>last</w:t>
       </w:r>
@@ -4366,7 +4712,7 @@
       <w:r>
         <w:rPr>
           <w:rFonts w:ascii="Courier New" w:hAnsi="Courier New" w:cs="Courier New"/>
-          <w:color w:val="548DD4" w:themeColor="text2" w:themeTint="99"/>
+          <w:color w:val="0070C0"/>
         </w:rPr>
         <w:t xml:space="preserve"> </w:t>
       </w:r>
@@ -4374,7 +4720,7 @@
       <w:r>
         <w:rPr>
           <w:rFonts w:ascii="Courier New" w:hAnsi="Courier New" w:cs="Courier New"/>
-          <w:color w:val="548DD4" w:themeColor="text2" w:themeTint="99"/>
+          <w:color w:val="0070C0"/>
         </w:rPr>
         <w:t>res</w:t>
       </w:r>
@@ -4382,7 +4728,7 @@
       <w:r>
         <w:rPr>
           <w:rFonts w:ascii="Courier New" w:hAnsi="Courier New" w:cs="Courier New"/>
-          <w:color w:val="548DD4" w:themeColor="text2" w:themeTint="99"/>
+          <w:color w:val="0070C0"/>
         </w:rPr>
         <w:t xml:space="preserve"> variables quedan con valor 1</w:t>
       </w:r>
@@ -4418,6 +4764,7 @@
           <w:szCs w:val="20"/>
           <w:lang w:val="en-US"/>
         </w:rPr>
+        <w:lastRenderedPageBreak/>
         <w:t>int</w:t>
       </w:r>
       <w:proofErr w:type="spellEnd"/>
@@ -4490,13 +4837,13 @@
         <w:jc w:val="left"/>
         <w:rPr>
           <w:rFonts w:ascii="Courier New" w:hAnsi="Courier New" w:cs="Courier New"/>
-          <w:color w:val="548DD4" w:themeColor="text2" w:themeTint="99"/>
-        </w:rPr>
-      </w:pPr>
-      <w:r>
-        <w:rPr>
-          <w:rFonts w:ascii="Courier New" w:hAnsi="Courier New" w:cs="Courier New"/>
-          <w:color w:val="548DD4" w:themeColor="text2" w:themeTint="99"/>
+          <w:color w:val="0070C0"/>
+        </w:rPr>
+      </w:pPr>
+      <w:r>
+        <w:rPr>
+          <w:rFonts w:ascii="Courier New" w:hAnsi="Courier New" w:cs="Courier New"/>
+          <w:color w:val="0070C0"/>
         </w:rPr>
         <w:t>NO PERMITIDO (uso de la variable no asignada a)</w:t>
       </w:r>
@@ -4604,13 +4951,13 @@
         <w:jc w:val="left"/>
         <w:rPr>
           <w:rFonts w:ascii="Courier New" w:hAnsi="Courier New" w:cs="Courier New"/>
-          <w:color w:val="548DD4" w:themeColor="text2" w:themeTint="99"/>
-        </w:rPr>
-      </w:pPr>
-      <w:r>
-        <w:rPr>
-          <w:rFonts w:ascii="Courier New" w:hAnsi="Courier New" w:cs="Courier New"/>
-          <w:color w:val="548DD4" w:themeColor="text2" w:themeTint="99"/>
+          <w:color w:val="0070C0"/>
+        </w:rPr>
+      </w:pPr>
+      <w:r>
+        <w:rPr>
+          <w:rFonts w:ascii="Courier New" w:hAnsi="Courier New" w:cs="Courier New"/>
+          <w:color w:val="0070C0"/>
         </w:rPr>
         <w:t>Permitido, con los siguientes valores a=2, b=1, c=1</w:t>
       </w:r>
@@ -4682,13 +5029,13 @@
         <w:jc w:val="left"/>
         <w:rPr>
           <w:rFonts w:ascii="Courier New" w:hAnsi="Courier New" w:cs="Courier New"/>
-          <w:color w:val="548DD4" w:themeColor="text2" w:themeTint="99"/>
-        </w:rPr>
-      </w:pPr>
-      <w:r>
-        <w:rPr>
-          <w:rFonts w:ascii="Courier New" w:hAnsi="Courier New" w:cs="Courier New"/>
-          <w:color w:val="548DD4" w:themeColor="text2" w:themeTint="99"/>
+          <w:color w:val="0070C0"/>
+        </w:rPr>
+      </w:pPr>
+      <w:r>
+        <w:rPr>
+          <w:rFonts w:ascii="Courier New" w:hAnsi="Courier New" w:cs="Courier New"/>
+          <w:color w:val="0070C0"/>
         </w:rPr>
         <w:t>NO PERMITIDO, (uso de las variables no asignadas b y c)</w:t>
       </w:r>
@@ -4832,13 +5179,13 @@
         <w:jc w:val="left"/>
         <w:rPr>
           <w:rFonts w:ascii="Courier New" w:hAnsi="Courier New" w:cs="Courier New"/>
-          <w:color w:val="548DD4" w:themeColor="text2" w:themeTint="99"/>
-        </w:rPr>
-      </w:pPr>
-      <w:r>
-        <w:rPr>
-          <w:rFonts w:ascii="Courier New" w:hAnsi="Courier New" w:cs="Courier New"/>
-          <w:color w:val="548DD4" w:themeColor="text2" w:themeTint="99"/>
+          <w:color w:val="0070C0"/>
+        </w:rPr>
+      </w:pPr>
+      <w:r>
+        <w:rPr>
+          <w:rFonts w:ascii="Courier New" w:hAnsi="Courier New" w:cs="Courier New"/>
+          <w:color w:val="0070C0"/>
         </w:rPr>
         <w:t xml:space="preserve">NO PERMITIDO, en b y 3 esta de mas el </w:t>
       </w:r>
@@ -4846,7 +5193,7 @@
       <w:r>
         <w:rPr>
           <w:rFonts w:ascii="Courier New" w:hAnsi="Courier New" w:cs="Courier New"/>
-          <w:color w:val="548DD4" w:themeColor="text2" w:themeTint="99"/>
+          <w:color w:val="0070C0"/>
         </w:rPr>
         <w:t>int</w:t>
       </w:r>
@@ -4919,13 +5266,13 @@
         <w:jc w:val="left"/>
         <w:rPr>
           <w:rFonts w:ascii="Courier New" w:hAnsi="Courier New" w:cs="Courier New"/>
-          <w:color w:val="548DD4" w:themeColor="text2" w:themeTint="99"/>
-        </w:rPr>
-      </w:pPr>
-      <w:r>
-        <w:rPr>
-          <w:rFonts w:ascii="Courier New" w:hAnsi="Courier New" w:cs="Courier New"/>
-          <w:color w:val="548DD4" w:themeColor="text2" w:themeTint="99"/>
+          <w:color w:val="0070C0"/>
+        </w:rPr>
+      </w:pPr>
+      <w:r>
+        <w:rPr>
+          <w:rFonts w:ascii="Courier New" w:hAnsi="Courier New" w:cs="Courier New"/>
+          <w:color w:val="0070C0"/>
         </w:rPr>
         <w:t xml:space="preserve">NO PERMITIDO, falta la </w:t>
       </w:r>
@@ -4933,7 +5280,7 @@
       <w:r>
         <w:rPr>
           <w:rFonts w:ascii="Courier New" w:hAnsi="Courier New" w:cs="Courier New"/>
-          <w:color w:val="548DD4" w:themeColor="text2" w:themeTint="99"/>
+          <w:color w:val="0070C0"/>
         </w:rPr>
         <w:t>declaracion</w:t>
       </w:r>
@@ -4941,7 +5288,7 @@
       <w:r>
         <w:rPr>
           <w:rFonts w:ascii="Courier New" w:hAnsi="Courier New" w:cs="Courier New"/>
-          <w:color w:val="548DD4" w:themeColor="text2" w:themeTint="99"/>
+          <w:color w:val="0070C0"/>
         </w:rPr>
         <w:t xml:space="preserve"> de </w:t>
       </w:r>
@@ -4949,7 +5296,7 @@
       <w:r>
         <w:rPr>
           <w:rFonts w:ascii="Courier New" w:hAnsi="Courier New" w:cs="Courier New"/>
-          <w:color w:val="548DD4" w:themeColor="text2" w:themeTint="99"/>
+          <w:color w:val="0070C0"/>
         </w:rPr>
         <w:t>int</w:t>
       </w:r>
@@ -4957,7 +5304,7 @@
       <w:r>
         <w:rPr>
           <w:rFonts w:ascii="Courier New" w:hAnsi="Courier New" w:cs="Courier New"/>
-          <w:color w:val="548DD4" w:themeColor="text2" w:themeTint="99"/>
+          <w:color w:val="0070C0"/>
         </w:rPr>
         <w:t xml:space="preserve"> en b y c</w:t>
       </w:r>
@@ -5065,29 +5412,29 @@
         <w:jc w:val="left"/>
         <w:rPr>
           <w:rFonts w:ascii="Courier New" w:hAnsi="Courier New" w:cs="Courier New"/>
-          <w:color w:val="000000"/>
-          <w:sz w:val="20"/>
-          <w:szCs w:val="20"/>
-        </w:rPr>
-      </w:pPr>
-      <w:r>
-        <w:rPr>
-          <w:rFonts w:ascii="Courier New" w:hAnsi="Courier New" w:cs="Courier New"/>
-          <w:color w:val="548DD4" w:themeColor="text2" w:themeTint="99"/>
+          <w:color w:val="0070C0"/>
+          <w:sz w:val="20"/>
+          <w:szCs w:val="20"/>
+        </w:rPr>
+      </w:pPr>
+      <w:r>
+        <w:rPr>
+          <w:rFonts w:ascii="Courier New" w:hAnsi="Courier New" w:cs="Courier New"/>
+          <w:color w:val="0070C0"/>
         </w:rPr>
         <w:t>NO PERMITIDO, le asigno a c la variable a que no tiene un valor</w:t>
       </w:r>
       <w:r>
         <w:rPr>
           <w:rFonts w:ascii="Courier New" w:hAnsi="Courier New" w:cs="Courier New"/>
-          <w:color w:val="548DD4" w:themeColor="text2" w:themeTint="99"/>
+          <w:color w:val="0070C0"/>
         </w:rPr>
         <w:tab/>
       </w:r>
       <w:r>
         <w:rPr>
           <w:rFonts w:ascii="Courier New" w:hAnsi="Courier New" w:cs="Courier New"/>
-          <w:color w:val="000000"/>
+          <w:color w:val="0070C0"/>
           <w:sz w:val="20"/>
           <w:szCs w:val="20"/>
         </w:rPr>
@@ -5191,13 +5538,13 @@
         <w:jc w:val="left"/>
         <w:rPr>
           <w:rFonts w:ascii="Courier New" w:hAnsi="Courier New" w:cs="Courier New"/>
-          <w:color w:val="548DD4" w:themeColor="text2" w:themeTint="99"/>
-        </w:rPr>
-      </w:pPr>
-      <w:r>
-        <w:rPr>
-          <w:rFonts w:ascii="Courier New" w:hAnsi="Courier New" w:cs="Courier New"/>
-          <w:color w:val="548DD4" w:themeColor="text2" w:themeTint="99"/>
+          <w:color w:val="0070C0"/>
+        </w:rPr>
+      </w:pPr>
+      <w:r>
+        <w:rPr>
+          <w:rFonts w:ascii="Courier New" w:hAnsi="Courier New" w:cs="Courier New"/>
+          <w:color w:val="0070C0"/>
         </w:rPr>
         <w:t xml:space="preserve">NO PERMITIDO, </w:t>
       </w:r>
@@ -5205,7 +5552,7 @@
       <w:r>
         <w:rPr>
           <w:rFonts w:ascii="Courier New" w:hAnsi="Courier New" w:cs="Courier New"/>
-          <w:color w:val="548DD4" w:themeColor="text2" w:themeTint="99"/>
+          <w:color w:val="0070C0"/>
         </w:rPr>
         <w:t>conflito</w:t>
       </w:r>
@@ -5213,7 +5560,7 @@
       <w:r>
         <w:rPr>
           <w:rFonts w:ascii="Courier New" w:hAnsi="Courier New" w:cs="Courier New"/>
-          <w:color w:val="548DD4" w:themeColor="text2" w:themeTint="99"/>
+          <w:color w:val="0070C0"/>
         </w:rPr>
         <w:t xml:space="preserve"> por </w:t>
       </w:r>
@@ -5221,7 +5568,7 @@
       <w:r>
         <w:rPr>
           <w:rFonts w:ascii="Courier New" w:hAnsi="Courier New" w:cs="Courier New"/>
-          <w:color w:val="548DD4" w:themeColor="text2" w:themeTint="99"/>
+          <w:color w:val="0070C0"/>
         </w:rPr>
         <w:t>como</w:t>
       </w:r>
@@ -5229,7 +5576,7 @@
       <w:r>
         <w:rPr>
           <w:rFonts w:ascii="Courier New" w:hAnsi="Courier New" w:cs="Courier New"/>
-          <w:color w:val="548DD4" w:themeColor="text2" w:themeTint="99"/>
+          <w:color w:val="0070C0"/>
         </w:rPr>
         <w:t xml:space="preserve"> se declare el </w:t>
       </w:r>
@@ -5237,7 +5584,7 @@
       <w:r>
         <w:rPr>
           <w:rFonts w:ascii="Courier New" w:hAnsi="Courier New" w:cs="Courier New"/>
-          <w:color w:val="548DD4" w:themeColor="text2" w:themeTint="99"/>
+          <w:color w:val="0070C0"/>
         </w:rPr>
         <w:t>string</w:t>
       </w:r>
@@ -5340,13 +5687,13 @@
         <w:jc w:val="left"/>
         <w:rPr>
           <w:rFonts w:ascii="Courier New" w:hAnsi="Courier New" w:cs="Courier New"/>
-          <w:color w:val="548DD4" w:themeColor="text2" w:themeTint="99"/>
-        </w:rPr>
-      </w:pPr>
-      <w:r>
-        <w:rPr>
-          <w:rFonts w:ascii="Courier New" w:hAnsi="Courier New" w:cs="Courier New"/>
-          <w:color w:val="548DD4" w:themeColor="text2" w:themeTint="99"/>
+          <w:color w:val="0070C0"/>
+        </w:rPr>
+      </w:pPr>
+      <w:r>
+        <w:rPr>
+          <w:rFonts w:ascii="Courier New" w:hAnsi="Courier New" w:cs="Courier New"/>
+          <w:color w:val="0070C0"/>
         </w:rPr>
         <w:t>Permitido con lo asignado en cada variable</w:t>
       </w:r>
@@ -5381,7 +5728,6 @@
           <w:szCs w:val="20"/>
           <w:lang w:val="en-US"/>
         </w:rPr>
-        <w:lastRenderedPageBreak/>
         <w:t xml:space="preserve">char </w:t>
       </w:r>
       <w:r>
@@ -5449,13 +5795,13 @@
         <w:jc w:val="left"/>
         <w:rPr>
           <w:rFonts w:ascii="Courier New" w:hAnsi="Courier New" w:cs="Courier New"/>
-          <w:color w:val="548DD4" w:themeColor="text2" w:themeTint="99"/>
-        </w:rPr>
-      </w:pPr>
-      <w:r>
-        <w:rPr>
-          <w:rFonts w:ascii="Courier New" w:hAnsi="Courier New" w:cs="Courier New"/>
-          <w:color w:val="548DD4" w:themeColor="text2" w:themeTint="99"/>
+          <w:color w:val="0070C0"/>
+        </w:rPr>
+      </w:pPr>
+      <w:r>
+        <w:rPr>
+          <w:rFonts w:ascii="Courier New" w:hAnsi="Courier New" w:cs="Courier New"/>
+          <w:color w:val="0070C0"/>
         </w:rPr>
         <w:t xml:space="preserve">NO PERMITIDO, se quiere asignar un </w:t>
       </w:r>
@@ -5463,7 +5809,7 @@
       <w:r>
         <w:rPr>
           <w:rFonts w:ascii="Courier New" w:hAnsi="Courier New" w:cs="Courier New"/>
-          <w:color w:val="548DD4" w:themeColor="text2" w:themeTint="99"/>
+          <w:color w:val="0070C0"/>
         </w:rPr>
         <w:t>string</w:t>
       </w:r>
@@ -5471,7 +5817,7 @@
       <w:r>
         <w:rPr>
           <w:rFonts w:ascii="Courier New" w:hAnsi="Courier New" w:cs="Courier New"/>
-          <w:color w:val="548DD4" w:themeColor="text2" w:themeTint="99"/>
+          <w:color w:val="0070C0"/>
         </w:rPr>
         <w:t xml:space="preserve"> a una variable </w:t>
       </w:r>
@@ -5479,7 +5825,7 @@
       <w:r>
         <w:rPr>
           <w:rFonts w:ascii="Courier New" w:hAnsi="Courier New" w:cs="Courier New"/>
-          <w:color w:val="548DD4" w:themeColor="text2" w:themeTint="99"/>
+          <w:color w:val="0070C0"/>
         </w:rPr>
         <w:t>char</w:t>
       </w:r>
@@ -5912,15 +6258,13 @@
           <w:rFonts w:ascii="Courier New" w:hAnsi="Courier New" w:cs="Courier New"/>
           <w:sz w:val="22"/>
           <w:szCs w:val="22"/>
-          <w:lang w:val="en-US"/>
-        </w:rPr>
-      </w:pPr>
-      <w:r>
-        <w:rPr>
-          <w:rFonts w:ascii="Courier New" w:hAnsi="Courier New" w:cs="Courier New"/>
-          <w:sz w:val="22"/>
-          <w:szCs w:val="22"/>
-          <w:lang w:val="en-US"/>
+        </w:rPr>
+      </w:pPr>
+      <w:r>
+        <w:rPr>
+          <w:rFonts w:ascii="Courier New" w:hAnsi="Courier New" w:cs="Courier New"/>
+          <w:sz w:val="22"/>
+          <w:szCs w:val="22"/>
         </w:rPr>
         <w:t>}</w:t>
       </w:r>
@@ -5933,7 +6277,6 @@
           <w:rFonts w:ascii="Courier New" w:hAnsi="Courier New" w:cs="Courier New"/>
           <w:sz w:val="22"/>
           <w:szCs w:val="22"/>
-          <w:lang w:val="en-US"/>
         </w:rPr>
       </w:pPr>
     </w:p>
@@ -5943,15 +6286,15 @@
         <w:ind w:left="1416"/>
         <w:rPr>
           <w:rFonts w:ascii="Courier New" w:hAnsi="Courier New" w:cs="Courier New"/>
-          <w:color w:val="548DD4" w:themeColor="text2" w:themeTint="99"/>
-          <w:sz w:val="22"/>
-          <w:szCs w:val="22"/>
-        </w:rPr>
-      </w:pPr>
-      <w:r>
-        <w:rPr>
-          <w:rFonts w:ascii="Courier New" w:hAnsi="Courier New" w:cs="Courier New"/>
-          <w:color w:val="548DD4" w:themeColor="text2" w:themeTint="99"/>
+          <w:color w:val="0070C0"/>
+          <w:sz w:val="22"/>
+          <w:szCs w:val="22"/>
+        </w:rPr>
+      </w:pPr>
+      <w:r>
+        <w:rPr>
+          <w:rFonts w:ascii="Courier New" w:hAnsi="Courier New" w:cs="Courier New"/>
+          <w:color w:val="0070C0"/>
           <w:sz w:val="22"/>
           <w:szCs w:val="22"/>
         </w:rPr>
@@ -5961,7 +6304,7 @@
       <w:r>
         <w:rPr>
           <w:rFonts w:ascii="Courier New" w:hAnsi="Courier New" w:cs="Courier New"/>
-          <w:color w:val="548DD4" w:themeColor="text2" w:themeTint="99"/>
+          <w:color w:val="0070C0"/>
           <w:sz w:val="22"/>
           <w:szCs w:val="22"/>
         </w:rPr>
@@ -5971,7 +6314,7 @@
       <w:r>
         <w:rPr>
           <w:rFonts w:ascii="Courier New" w:hAnsi="Courier New" w:cs="Courier New"/>
-          <w:color w:val="548DD4" w:themeColor="text2" w:themeTint="99"/>
+          <w:color w:val="0070C0"/>
           <w:sz w:val="22"/>
           <w:szCs w:val="22"/>
         </w:rPr>
@@ -5981,7 +6324,7 @@
       <w:r>
         <w:rPr>
           <w:rFonts w:ascii="Courier New" w:hAnsi="Courier New" w:cs="Courier New"/>
-          <w:color w:val="548DD4" w:themeColor="text2" w:themeTint="99"/>
+          <w:color w:val="0070C0"/>
           <w:sz w:val="22"/>
           <w:szCs w:val="22"/>
         </w:rPr>
@@ -5991,7 +6334,7 @@
       <w:r>
         <w:rPr>
           <w:rFonts w:ascii="Courier New" w:hAnsi="Courier New" w:cs="Courier New"/>
-          <w:color w:val="548DD4" w:themeColor="text2" w:themeTint="99"/>
+          <w:color w:val="0070C0"/>
           <w:sz w:val="22"/>
           <w:szCs w:val="22"/>
         </w:rPr>
@@ -6004,15 +6347,15 @@
         <w:ind w:left="1416"/>
         <w:rPr>
           <w:rFonts w:ascii="Courier New" w:hAnsi="Courier New" w:cs="Courier New"/>
-          <w:color w:val="548DD4" w:themeColor="text2" w:themeTint="99"/>
-          <w:sz w:val="22"/>
-          <w:szCs w:val="22"/>
-        </w:rPr>
-      </w:pPr>
-      <w:r>
-        <w:rPr>
-          <w:rFonts w:ascii="Courier New" w:hAnsi="Courier New" w:cs="Courier New"/>
-          <w:color w:val="548DD4" w:themeColor="text2" w:themeTint="99"/>
+          <w:color w:val="0070C0"/>
+          <w:sz w:val="22"/>
+          <w:szCs w:val="22"/>
+        </w:rPr>
+      </w:pPr>
+      <w:r>
+        <w:rPr>
+          <w:rFonts w:ascii="Courier New" w:hAnsi="Courier New" w:cs="Courier New"/>
+          <w:color w:val="0070C0"/>
           <w:sz w:val="22"/>
           <w:szCs w:val="22"/>
         </w:rPr>
@@ -6022,7 +6365,7 @@
       <w:r>
         <w:rPr>
           <w:rFonts w:ascii="Courier New" w:hAnsi="Courier New" w:cs="Courier New"/>
-          <w:color w:val="548DD4" w:themeColor="text2" w:themeTint="99"/>
+          <w:color w:val="0070C0"/>
           <w:sz w:val="22"/>
           <w:szCs w:val="22"/>
         </w:rPr>
@@ -6032,7 +6375,7 @@
       <w:r>
         <w:rPr>
           <w:rFonts w:ascii="Courier New" w:hAnsi="Courier New" w:cs="Courier New"/>
-          <w:color w:val="548DD4" w:themeColor="text2" w:themeTint="99"/>
+          <w:color w:val="0070C0"/>
           <w:sz w:val="22"/>
           <w:szCs w:val="22"/>
         </w:rPr>
@@ -6042,7 +6385,7 @@
       <w:r>
         <w:rPr>
           <w:rFonts w:ascii="Courier New" w:hAnsi="Courier New" w:cs="Courier New"/>
-          <w:color w:val="548DD4" w:themeColor="text2" w:themeTint="99"/>
+          <w:color w:val="0070C0"/>
           <w:sz w:val="22"/>
           <w:szCs w:val="22"/>
         </w:rPr>
@@ -6052,7 +6395,7 @@
       <w:r>
         <w:rPr>
           <w:rFonts w:ascii="Courier New" w:hAnsi="Courier New" w:cs="Courier New"/>
-          <w:color w:val="548DD4" w:themeColor="text2" w:themeTint="99"/>
+          <w:color w:val="0070C0"/>
           <w:sz w:val="22"/>
           <w:szCs w:val="22"/>
         </w:rPr>
@@ -6062,7 +6405,7 @@
       <w:r>
         <w:rPr>
           <w:rFonts w:ascii="Courier New" w:hAnsi="Courier New" w:cs="Courier New"/>
-          <w:color w:val="548DD4" w:themeColor="text2" w:themeTint="99"/>
+          <w:color w:val="0070C0"/>
           <w:sz w:val="22"/>
           <w:szCs w:val="22"/>
         </w:rPr>
@@ -6072,7 +6415,7 @@
       <w:r>
         <w:rPr>
           <w:rFonts w:ascii="Courier New" w:hAnsi="Courier New" w:cs="Courier New"/>
-          <w:color w:val="548DD4" w:themeColor="text2" w:themeTint="99"/>
+          <w:color w:val="0070C0"/>
           <w:sz w:val="22"/>
           <w:szCs w:val="22"/>
         </w:rPr>
@@ -6777,7 +7120,7 @@
         <w:jc w:val="left"/>
         <w:rPr>
           <w:rFonts w:ascii="Courier New" w:hAnsi="Courier New" w:cs="Courier New"/>
-          <w:color w:val="548DD4" w:themeColor="text2" w:themeTint="99"/>
+          <w:color w:val="0070C0"/>
         </w:rPr>
       </w:pPr>
       <w:r>
@@ -6790,7 +7133,7 @@
       <w:r>
         <w:rPr>
           <w:rFonts w:ascii="Courier New" w:hAnsi="Courier New" w:cs="Courier New"/>
-          <w:color w:val="548DD4" w:themeColor="text2" w:themeTint="99"/>
+          <w:color w:val="0070C0"/>
         </w:rPr>
         <w:t>Imprime</w:t>
       </w:r>
@@ -6804,20 +7147,20 @@
         <w:jc w:val="left"/>
         <w:rPr>
           <w:rFonts w:ascii="Courier New" w:hAnsi="Courier New" w:cs="Courier New"/>
-          <w:color w:val="548DD4" w:themeColor="text2" w:themeTint="99"/>
-        </w:rPr>
-      </w:pPr>
-      <w:r>
-        <w:rPr>
-          <w:rFonts w:ascii="Courier New" w:hAnsi="Courier New" w:cs="Courier New"/>
-          <w:color w:val="548DD4" w:themeColor="text2" w:themeTint="99"/>
+          <w:color w:val="0070C0"/>
+        </w:rPr>
+      </w:pPr>
+      <w:r>
+        <w:rPr>
+          <w:rFonts w:ascii="Courier New" w:hAnsi="Courier New" w:cs="Courier New"/>
+          <w:color w:val="0070C0"/>
         </w:rPr>
         <w:tab/>
       </w:r>
       <w:r>
         <w:rPr>
           <w:rFonts w:ascii="Courier New" w:hAnsi="Courier New" w:cs="Courier New"/>
-          <w:color w:val="548DD4" w:themeColor="text2" w:themeTint="99"/>
+          <w:color w:val="0070C0"/>
         </w:rPr>
         <w:tab/>
         <w:t>Cero</w:t>
@@ -6832,20 +7175,20 @@
         <w:jc w:val="left"/>
         <w:rPr>
           <w:rFonts w:ascii="Courier New" w:hAnsi="Courier New" w:cs="Courier New"/>
-          <w:color w:val="548DD4" w:themeColor="text2" w:themeTint="99"/>
-        </w:rPr>
-      </w:pPr>
-      <w:r>
-        <w:rPr>
-          <w:rFonts w:ascii="Courier New" w:hAnsi="Courier New" w:cs="Courier New"/>
-          <w:color w:val="548DD4" w:themeColor="text2" w:themeTint="99"/>
+          <w:color w:val="0070C0"/>
+        </w:rPr>
+      </w:pPr>
+      <w:r>
+        <w:rPr>
+          <w:rFonts w:ascii="Courier New" w:hAnsi="Courier New" w:cs="Courier New"/>
+          <w:color w:val="0070C0"/>
         </w:rPr>
         <w:tab/>
       </w:r>
       <w:r>
         <w:rPr>
           <w:rFonts w:ascii="Courier New" w:hAnsi="Courier New" w:cs="Courier New"/>
-          <w:color w:val="548DD4" w:themeColor="text2" w:themeTint="99"/>
+          <w:color w:val="0070C0"/>
         </w:rPr>
         <w:tab/>
         <w:t>Cero</w:t>
@@ -6860,20 +7203,20 @@
         <w:jc w:val="left"/>
         <w:rPr>
           <w:rFonts w:ascii="Courier New" w:hAnsi="Courier New" w:cs="Courier New"/>
-          <w:color w:val="548DD4" w:themeColor="text2" w:themeTint="99"/>
-        </w:rPr>
-      </w:pPr>
-      <w:r>
-        <w:rPr>
-          <w:rFonts w:ascii="Courier New" w:hAnsi="Courier New" w:cs="Courier New"/>
-          <w:color w:val="548DD4" w:themeColor="text2" w:themeTint="99"/>
+          <w:color w:val="0070C0"/>
+        </w:rPr>
+      </w:pPr>
+      <w:r>
+        <w:rPr>
+          <w:rFonts w:ascii="Courier New" w:hAnsi="Courier New" w:cs="Courier New"/>
+          <w:color w:val="0070C0"/>
         </w:rPr>
         <w:tab/>
       </w:r>
       <w:r>
         <w:rPr>
           <w:rFonts w:ascii="Courier New" w:hAnsi="Courier New" w:cs="Courier New"/>
-          <w:color w:val="548DD4" w:themeColor="text2" w:themeTint="99"/>
+          <w:color w:val="0070C0"/>
         </w:rPr>
         <w:tab/>
         <w:t>1</w:t>
@@ -6888,7 +7231,7 @@
         <w:jc w:val="left"/>
         <w:rPr>
           <w:rFonts w:ascii="Courier New" w:hAnsi="Courier New" w:cs="Courier New"/>
-          <w:color w:val="548DD4" w:themeColor="text2" w:themeTint="99"/>
+          <w:color w:val="0070C0"/>
         </w:rPr>
       </w:pPr>
     </w:p>
@@ -6902,47 +7245,30 @@
         <w:jc w:val="left"/>
         <w:rPr>
           <w:rFonts w:ascii="Courier New" w:hAnsi="Courier New" w:cs="Courier New"/>
+          <w:color w:val="0070C0"/>
+        </w:rPr>
+      </w:pPr>
+      <w:r>
+        <w:rPr>
+          <w:rFonts w:ascii="Courier New" w:hAnsi="Courier New" w:cs="Courier New"/>
+          <w:color w:val="0070C0"/>
+        </w:rPr>
+        <w:t>Esto se debe a que en el primer if primero hace el decremento y luego la comparación, por lo que da cero. En el segundo if primero hace la</w:t>
+      </w:r>
+      <w:r>
+        <w:rPr>
+          <w:rFonts w:ascii="Courier New" w:hAnsi="Courier New" w:cs="Courier New"/>
           <w:color w:val="548DD4" w:themeColor="text2" w:themeTint="99"/>
         </w:rPr>
-      </w:pPr>
-      <w:r>
-        <w:rPr>
-          <w:rFonts w:ascii="Courier New" w:hAnsi="Courier New" w:cs="Courier New"/>
-          <w:color w:val="548DD4" w:themeColor="text2" w:themeTint="99"/>
-        </w:rPr>
-        <w:t xml:space="preserve">Esto se debe a que en el primer </w:t>
-      </w:r>
-      <w:proofErr w:type="spellStart"/>
-      <w:r>
-        <w:rPr>
-          <w:rFonts w:ascii="Courier New" w:hAnsi="Courier New" w:cs="Courier New"/>
-          <w:color w:val="548DD4" w:themeColor="text2" w:themeTint="99"/>
-        </w:rPr>
-        <w:t>if</w:t>
-      </w:r>
-      <w:proofErr w:type="spellEnd"/>
-      <w:r>
-        <w:rPr>
-          <w:rFonts w:ascii="Courier New" w:hAnsi="Courier New" w:cs="Courier New"/>
-          <w:color w:val="548DD4" w:themeColor="text2" w:themeTint="99"/>
-        </w:rPr>
-        <w:t xml:space="preserve"> primero hace el decremento y luego la comparación, por lo que da cero. En el segundo </w:t>
-      </w:r>
-      <w:proofErr w:type="spellStart"/>
-      <w:r>
-        <w:rPr>
-          <w:rFonts w:ascii="Courier New" w:hAnsi="Courier New" w:cs="Courier New"/>
-          <w:color w:val="548DD4" w:themeColor="text2" w:themeTint="99"/>
-        </w:rPr>
-        <w:t>if</w:t>
-      </w:r>
-      <w:proofErr w:type="spellEnd"/>
-      <w:r>
-        <w:rPr>
-          <w:rFonts w:ascii="Courier New" w:hAnsi="Courier New" w:cs="Courier New"/>
-          <w:color w:val="548DD4" w:themeColor="text2" w:themeTint="99"/>
-        </w:rPr>
-        <w:t xml:space="preserve"> primero hace la comparación que da cero y luego recién aumenta la variable, quedando finalmente con el valor 1</w:t>
+        <w:t xml:space="preserve"> </w:t>
+      </w:r>
+      <w:r>
+        <w:rPr>
+          <w:rFonts w:ascii="Courier New" w:hAnsi="Courier New" w:cs="Courier New"/>
+          <w:color w:val="0070C0"/>
+        </w:rPr>
+        <w:lastRenderedPageBreak/>
+        <w:t>comparación que da cero y luego recién aumenta la variable, quedando finalmente con el valor 1</w:t>
       </w:r>
     </w:p>
     <w:p>
@@ -7028,13 +7354,13 @@
         <w:jc w:val="left"/>
         <w:rPr>
           <w:rFonts w:ascii="Courier New" w:hAnsi="Courier New" w:cs="Courier New"/>
-          <w:color w:val="548DD4" w:themeColor="text2" w:themeTint="99"/>
-        </w:rPr>
-      </w:pPr>
-      <w:r>
-        <w:rPr>
-          <w:rFonts w:ascii="Courier New" w:hAnsi="Courier New" w:cs="Courier New"/>
-          <w:color w:val="548DD4" w:themeColor="text2" w:themeTint="99"/>
+          <w:color w:val="0070C0"/>
+        </w:rPr>
+      </w:pPr>
+      <w:r>
+        <w:rPr>
+          <w:rFonts w:ascii="Courier New" w:hAnsi="Courier New" w:cs="Courier New"/>
+          <w:color w:val="0070C0"/>
         </w:rPr>
         <w:t xml:space="preserve">Crea una carpeta para cada solución, y dentro de la carpeta </w:t>
       </w:r>
@@ -7042,7 +7368,7 @@
       <w:r>
         <w:rPr>
           <w:rFonts w:ascii="Courier New" w:hAnsi="Courier New" w:cs="Courier New"/>
-          <w:color w:val="548DD4" w:themeColor="text2" w:themeTint="99"/>
+          <w:color w:val="0070C0"/>
         </w:rPr>
         <w:t>bin</w:t>
       </w:r>
@@ -7050,7 +7376,7 @@
       <w:r>
         <w:rPr>
           <w:rFonts w:ascii="Courier New" w:hAnsi="Courier New" w:cs="Courier New"/>
-          <w:color w:val="548DD4" w:themeColor="text2" w:themeTint="99"/>
+          <w:color w:val="0070C0"/>
         </w:rPr>
         <w:t xml:space="preserve">, crea una carpeta </w:t>
       </w:r>
@@ -7058,7 +7384,7 @@
       <w:r>
         <w:rPr>
           <w:rFonts w:ascii="Courier New" w:hAnsi="Courier New" w:cs="Courier New"/>
-          <w:color w:val="548DD4" w:themeColor="text2" w:themeTint="99"/>
+          <w:color w:val="0070C0"/>
         </w:rPr>
         <w:t>debug</w:t>
       </w:r>
@@ -7066,7 +7392,7 @@
       <w:r>
         <w:rPr>
           <w:rFonts w:ascii="Courier New" w:hAnsi="Courier New" w:cs="Courier New"/>
-          <w:color w:val="548DD4" w:themeColor="text2" w:themeTint="99"/>
+          <w:color w:val="0070C0"/>
         </w:rPr>
         <w:t xml:space="preserve"> donde </w:t>
       </w:r>
@@ -7074,7 +7400,7 @@
       <w:r>
         <w:rPr>
           <w:rFonts w:ascii="Courier New" w:hAnsi="Courier New" w:cs="Courier New"/>
-          <w:color w:val="548DD4" w:themeColor="text2" w:themeTint="99"/>
+          <w:color w:val="0070C0"/>
         </w:rPr>
         <w:t>esta</w:t>
       </w:r>
@@ -7082,7 +7408,7 @@
       <w:r>
         <w:rPr>
           <w:rFonts w:ascii="Courier New" w:hAnsi="Courier New" w:cs="Courier New"/>
-          <w:color w:val="548DD4" w:themeColor="text2" w:themeTint="99"/>
+          <w:color w:val="0070C0"/>
         </w:rPr>
         <w:t xml:space="preserve"> el ejecutable</w:t>
       </w:r>

</xml_diff>